<commit_message>
#Agregados a la minuta de la reunión del 15/11/2010
</commit_message>
<xml_diff>
--- a/meetings/minutaReunion.20101115.docx
+++ b/meetings/minutaReunion.20101115.docx
@@ -530,6 +530,25 @@
         <w:rPr>
           <w:lang w:val="es-AR"/>
         </w:rPr>
+        <w:t>Pantalla de supervisores que muestra los agentes a su cargo.</w:t>
+      </w:r>
+    </w:p>
+    <w:p>
+      <w:pPr>
+        <w:pStyle w:val="Prrafodelista"/>
+        <w:numPr>
+          <w:ilvl w:val="1"/>
+          <w:numId w:val="10"/>
+        </w:numPr>
+        <w:spacing w:after="0" w:line="240" w:lineRule="auto"/>
+        <w:rPr>
+          <w:lang w:val="es-AR"/>
+        </w:rPr>
+      </w:pPr>
+      <w:r>
+        <w:rPr>
+          <w:lang w:val="es-AR"/>
+        </w:rPr>
         <w:t>Validar las  UATs para estas funcionalidades.</w:t>
       </w:r>
     </w:p>
@@ -672,7 +691,7 @@
         <w:rPr>
           <w:lang w:val="es-AR"/>
         </w:rPr>
-        <w:t>Se validarán las UATs diseñadas para cubrir las funcionalidades anteriormente mencionadas.</w:t>
+        <w:t>Se mostrará la pantalla a la que acceden los supervisores para ver la evolución de los agentes que tienen a su cargo.</w:t>
       </w:r>
     </w:p>
     <w:p>
@@ -691,7 +710,7 @@
         <w:rPr>
           <w:lang w:val="es-AR"/>
         </w:rPr>
-        <w:t>Se mostrará el Excel diseñado para validar los cálculos de las métricas.</w:t>
+        <w:t>Se validarán las UATs diseñadas para cubrir las funcionalidades anteriormente mencionadas.</w:t>
       </w:r>
     </w:p>
     <w:p>
@@ -703,22 +722,14 @@
         </w:numPr>
         <w:spacing w:after="0" w:line="240" w:lineRule="auto"/>
         <w:rPr>
-          <w:sz w:val="20"/>
-          <w:lang w:val="es-AR"/>
-        </w:rPr>
-      </w:pPr>
-      <w:r>
-        <w:rPr>
-          <w:lang w:val="es-AR"/>
-        </w:rPr>
-        <w:t>Se acordará con Alejandro cuál será el contenido y fecha de la siguiente entrega</w:t>
-      </w:r>
-      <w:r>
-        <w:rPr>
-          <w:sz w:val="20"/>
-          <w:lang w:val="es-AR"/>
-        </w:rPr>
-        <w:t>.</w:t>
+          <w:lang w:val="es-AR"/>
+        </w:rPr>
+      </w:pPr>
+      <w:r>
+        <w:rPr>
+          <w:lang w:val="es-AR"/>
+        </w:rPr>
+        <w:t>Se mostrará el Excel diseñado para validar los cálculos de las métricas.</w:t>
       </w:r>
     </w:p>
     <w:p>
@@ -738,7 +749,14 @@
         <w:rPr>
           <w:lang w:val="es-AR"/>
         </w:rPr>
-        <w:t>Se presentará el estado de las métricas a fin de mostrar avances.</w:t>
+        <w:t>Se acordará con Alejandro cuál será el contenido y fecha de la siguiente entrega</w:t>
+      </w:r>
+      <w:r>
+        <w:rPr>
+          <w:sz w:val="20"/>
+          <w:lang w:val="es-AR"/>
+        </w:rPr>
+        <w:t>.</w:t>
       </w:r>
     </w:p>
     <w:p>
@@ -758,6 +776,26 @@
         <w:rPr>
           <w:lang w:val="es-AR"/>
         </w:rPr>
+        <w:t>Se presentará el estado de las métricas a fin de mostrar avances.</w:t>
+      </w:r>
+    </w:p>
+    <w:p>
+      <w:pPr>
+        <w:pStyle w:val="Prrafodelista"/>
+        <w:numPr>
+          <w:ilvl w:val="0"/>
+          <w:numId w:val="10"/>
+        </w:numPr>
+        <w:spacing w:after="0" w:line="240" w:lineRule="auto"/>
+        <w:rPr>
+          <w:sz w:val="20"/>
+          <w:lang w:val="es-AR"/>
+        </w:rPr>
+      </w:pPr>
+      <w:r>
+        <w:rPr>
+          <w:lang w:val="es-AR"/>
+        </w:rPr>
         <w:t>Alejandro brindará feedback al equipo acerca del contenido de lo presentado.</w:t>
       </w:r>
       <w:r>
@@ -893,6 +931,7 @@
         <w:rPr>
           <w:lang w:val="es-AR"/>
         </w:rPr>
+        <w:lastRenderedPageBreak/>
         <w:t>Actualizar los colores en los gráficos. Utilizar los colores rojo, amarillo y verde para los distintos niveles.</w:t>
       </w:r>
     </w:p>
@@ -912,7 +951,6 @@
         <w:rPr>
           <w:lang w:val="es-AR"/>
         </w:rPr>
-        <w:lastRenderedPageBreak/>
         <w:t>Se debe agregar un buscador de agentes en las pantallas para que sea fácil localizar un agente particular, sin necesidad de utilizar el paginado.</w:t>
       </w:r>
     </w:p>
@@ -1697,6 +1735,7 @@
           <w:rFonts w:ascii="Calibri" w:hAnsi="Calibri" w:cs="Calibri"/>
           <w:lang w:val="es-AR"/>
         </w:rPr>
+        <w:lastRenderedPageBreak/>
         <w:t>Responsable: Equipo de Trabajo.</w:t>
       </w:r>
     </w:p>
@@ -1718,7 +1757,6 @@
           <w:rFonts w:ascii="Calibri" w:hAnsi="Calibri" w:cs="Calibri"/>
           <w:lang w:val="es-AR"/>
         </w:rPr>
-        <w:lastRenderedPageBreak/>
         <w:t xml:space="preserve">Los valores de los niveles de las métricas porcentuales que sean entre 0 a 100, en lugar de 0  a 1. </w:t>
       </w:r>
     </w:p>
@@ -1978,7 +2016,7 @@
             <w:sz w:val="20"/>
             <w:lang w:val="es-AR"/>
           </w:rPr>
-          <w:t>2</w:t>
+          <w:t>3</w:t>
         </w:r>
         <w:r>
           <w:rPr>
@@ -2039,7 +2077,7 @@
       <w:rPr>
         <w:noProof/>
         <w:sz w:val="20"/>
-        <w:lang w:val="es-AR" w:eastAsia="es-AR" w:bidi="ar-SA"/>
+        <w:lang w:val="es-ES_tradnl" w:eastAsia="es-ES_tradnl" w:bidi="ar-SA"/>
       </w:rPr>
       <w:drawing>
         <wp:anchor distT="0" distB="0" distL="114300" distR="114300" simplePos="0" relativeHeight="251662336" behindDoc="0" locked="0" layoutInCell="1" allowOverlap="1">
@@ -2099,7 +2137,7 @@
       <w:rPr>
         <w:noProof/>
         <w:sz w:val="20"/>
-        <w:lang w:val="es-AR" w:eastAsia="es-AR" w:bidi="ar-SA"/>
+        <w:lang w:val="es-ES_tradnl" w:eastAsia="es-ES_tradnl" w:bidi="ar-SA"/>
       </w:rPr>
       <w:drawing>
         <wp:anchor distT="0" distB="0" distL="114300" distR="114300" simplePos="0" relativeHeight="251666432" behindDoc="1" locked="0" layoutInCell="1" allowOverlap="1">

</xml_diff>